<commit_message>
Configured the development environment
updated scripts and documentation for the development environment on
windows.
</commit_message>
<xml_diff>
--- a/Documentation/Workflow.docx
+++ b/Documentation/Workflow.docx
@@ -138,73 +138,55 @@
       <w:r>
         <w:t>TODO: Update when test environment is configured</w:t>
       </w:r>
-    </w:p>
-    <w:p/>
-    <w:p>
-      <w:pPr>
-        <w:pStyle w:val="Heading2"/>
-      </w:pPr>
-      <w:r>
-        <w:t>Merge Pull Request</w:t>
-      </w:r>
+      <w:bookmarkStart w:id="0" w:name="_GoBack"/>
+      <w:bookmarkEnd w:id="0"/>
     </w:p>
     <w:p>
-      <w:r>
-        <w:t>If all is ok with a Pull request it should be merged. In the comment before the merge add a link to the issue using /</w:t>
-      </w:r>
-      <w:proofErr w:type="spellStart"/>
-      <w:r>
-        <w:t>Riniga</w:t>
-      </w:r>
-      <w:proofErr w:type="spellEnd"/>
-      <w:r>
-        <w:t>/</w:t>
-      </w:r>
-      <w:proofErr w:type="spellStart"/>
-      <w:r>
-        <w:t>WishList</w:t>
-      </w:r>
-      <w:proofErr w:type="spellEnd"/>
-      <w:r>
-        <w:t>/#&lt;</w:t>
-      </w:r>
-      <w:proofErr w:type="spellStart"/>
-      <w:r>
-        <w:t>IssueID</w:t>
-      </w:r>
-      <w:proofErr w:type="spellEnd"/>
-      <w:r>
-        <w:t>&gt;</w:t>
+      <w:pPr>
+        <w:pStyle w:val="Heading2"/>
+      </w:pPr>
+      <w:r>
+        <w:t>Merge Pull Request</w:t>
       </w:r>
     </w:p>
     <w:p>
       <w:r>
-        <w:t>Update the issue, i.e. close it.</w:t>
+        <w:t>If all is ok with a Pul</w:t>
+      </w:r>
+      <w:r>
+        <w:t xml:space="preserve">l request it should be merged. Add a comment </w:t>
+      </w:r>
+      <w:r>
+        <w:t xml:space="preserve">comment </w:t>
+      </w:r>
+      <w:r>
+        <w:t>for the merge</w:t>
+      </w:r>
+      <w:r>
+        <w:t xml:space="preserve"> using /Riniga/WishList/#&lt;IssueID&gt;</w:t>
+      </w:r>
+      <w:r>
+        <w:t xml:space="preserve"> to releate the merge to this issue</w:t>
       </w:r>
     </w:p>
     <w:p>
-      <w:pPr>
-        <w:pStyle w:val="Heading2"/>
-      </w:pPr>
-      <w:r>
-        <w:t>Questions</w:t>
+      <w:r>
+        <w:t>Update the issue, i.e. close it.</w:t>
       </w:r>
     </w:p>
     <w:p>
-      <w:r>
-        <w:t>When is review/test suppos</w:t>
-      </w:r>
-      <w:bookmarkStart w:id="0" w:name="_GoBack"/>
-      <w:bookmarkEnd w:id="0"/>
-      <w:r>
-        <w:t xml:space="preserve">ed to be done? On pull requests or commits? Or should we have a separate branch for test/review….. </w:t>
+      <w:pPr>
+        <w:pStyle w:val="Heading2"/>
+      </w:pPr>
+      <w:r>
+        <w:t>Questions</w:t>
       </w:r>
     </w:p>
-    <w:p/>
-    <w:p/>
-    <w:p/>
-    <w:p/>
-    <w:p/>
+    <w:p>
+      <w:r>
+        <w:t xml:space="preserve">When is review/test supposed to be done? On pull requests or commits? Or should we have a separate branch for test/review….. </w:t>
+      </w:r>
+    </w:p>
     <w:sectPr>
       <w:footerReference w:type="default" r:id="rId8"/>
       <w:type w:val="continuous"/>
@@ -2842,7 +2824,7 @@
 </file>
 
 <file path=customXml/itemProps1.xml><?xml version="1.0" encoding="utf-8"?>
-<ds:datastoreItem xmlns:ds="http://schemas.openxmlformats.org/officeDocument/2006/customXml" ds:itemID="{9073FEF7-72C0-4AE2-BB62-AFD9C5F727D7}">
+<ds:datastoreItem xmlns:ds="http://schemas.openxmlformats.org/officeDocument/2006/customXml" ds:itemID="{6B11BBBE-FE36-45F5-833D-DA7B4553A331}">
   <ds:schemaRefs>
     <ds:schemaRef ds:uri="http://schemas.openxmlformats.org/officeDocument/2006/bibliography"/>
   </ds:schemaRefs>

</xml_diff>